<commit_message>
CS430 Final project done.
</commit_message>
<xml_diff>
--- a/homework/project/SimHash.docx
+++ b/homework/project/SimHash.docx
@@ -11,7 +11,7 @@
         <w:spacing w:line="360" w:lineRule="auto"/>
         <w:jc w:val="left"/>
         <w:rPr>
-          <w:rFonts w:ascii="Times New Roman" w:hAnsi="Times New Roman" w:cs="Times New Roman"/>
+          <w:rFonts w:ascii="Times New Roman" w:hAnsi="Times New Roman" w:cs="Times New Roman" w:hint="eastAsia"/>
           <w:sz w:val="26"/>
           <w:szCs w:val="26"/>
         </w:rPr>
@@ -1063,7 +1063,6 @@
         </w:rPr>
         <w:t xml:space="preserve"> </w:t>
       </w:r>
-      <w:proofErr w:type="gramStart"/>
       <w:r>
         <w:rPr>
           <w:rFonts w:ascii="Times New Roman" w:hAnsi="Times New Roman" w:cs="Times New Roman"/>
@@ -1072,7 +1071,6 @@
         </w:rPr>
         <w:t>O(</w:t>
       </w:r>
-      <w:proofErr w:type="gramEnd"/>
       <m:oMath>
         <m:sSup>
           <m:sSupPr>
@@ -1522,7 +1520,6 @@
         </w:rPr>
         <w:t xml:space="preserve">Detecting similar files and classifying documents is a well-studied problem, but typically involves complex heuristics and/or </w:t>
       </w:r>
-      <w:proofErr w:type="gramStart"/>
       <m:oMath>
         <m:r>
           <w:rPr>
@@ -1532,7 +1529,6 @@
           </w:rPr>
           <m:t>O(</m:t>
         </m:r>
-        <w:proofErr w:type="gramEnd"/>
         <m:sSup>
           <m:sSupPr>
             <m:ctrlPr>
@@ -1808,25 +1804,7 @@
           <w:szCs w:val="26"/>
         </w:rPr>
         <w:tab/>
-        <w:t xml:space="preserve">In order for files to be similar under our type of metric, they must contain a large number of common pieces. SimHash operates at a very fine granularity, specifically byte or word level. We only care about the portions of the </w:t>
-      </w:r>
-      <w:proofErr w:type="gramStart"/>
-      <w:r>
-        <w:rPr>
-          <w:rFonts w:ascii="Times New Roman" w:hAnsi="Times New Roman" w:cs="Times New Roman" w:hint="eastAsia"/>
-          <w:sz w:val="26"/>
-          <w:szCs w:val="26"/>
-        </w:rPr>
-        <w:t>file which</w:t>
-      </w:r>
-      <w:proofErr w:type="gramEnd"/>
-      <w:r>
-        <w:rPr>
-          <w:rFonts w:ascii="Times New Roman" w:hAnsi="Times New Roman" w:cs="Times New Roman" w:hint="eastAsia"/>
-          <w:sz w:val="26"/>
-          <w:szCs w:val="26"/>
-        </w:rPr>
-        <w:t xml:space="preserve"> match out set of bit patterns. </w:t>
+        <w:t xml:space="preserve">In order for files to be similar under our type of metric, they must contain a large number of common pieces. SimHash operates at a very fine granularity, specifically byte or word level. We only care about the portions of the file which match out set of bit patterns. </w:t>
       </w:r>
     </w:p>
     <w:p>
@@ -1982,7 +1960,7 @@
         <w:spacing w:line="360" w:lineRule="auto"/>
         <w:ind w:firstLine="420"/>
         <w:rPr>
-          <w:rFonts w:ascii="Times New Roman" w:hAnsi="Times New Roman" w:cs="Times New Roman" w:hint="eastAsia"/>
+          <w:rFonts w:ascii="Times New Roman" w:hAnsi="Times New Roman" w:cs="Times New Roman"/>
           <w:sz w:val="26"/>
           <w:szCs w:val="26"/>
         </w:rPr>
@@ -2011,7 +1989,6 @@
         </w:rPr>
         <w:t xml:space="preserve"> Because the ordering of the tag matches within a file is not accounted for, rearranging the contents of a file will, up to a point, have little impact on key values and sum tables. Consequently, small changes to a file should not throw off the similarity measure. The order of strings within files is not measured, very different files can be detected as similar if they happen to share too many bit patterns. Since key similarity is the comparison that could be theoretically performed with an </w:t>
       </w:r>
-      <w:proofErr w:type="gramStart"/>
       <m:oMath>
         <m:r>
           <w:rPr>
@@ -2019,16 +1996,7 @@
             <w:sz w:val="26"/>
             <w:szCs w:val="26"/>
           </w:rPr>
-          <m:t>O(</m:t>
-        </m:r>
-        <w:proofErr w:type="gramEnd"/>
-        <m:r>
-          <w:rPr>
-            <w:rFonts w:ascii="Cambria Math" w:hAnsi="Cambria Math" w:cs="Times New Roman"/>
-            <w:sz w:val="26"/>
-            <w:szCs w:val="26"/>
-          </w:rPr>
-          <m:t>logn)</m:t>
+          <m:t>O(logn)</m:t>
         </m:r>
       </m:oMath>
       <w:r>
@@ -2045,28 +2013,18 @@
         <w:spacing w:line="360" w:lineRule="auto"/>
         <w:ind w:firstLine="420"/>
         <w:rPr>
-          <w:rFonts w:ascii="Times New Roman" w:hAnsi="Times New Roman" w:cs="Times New Roman" w:hint="eastAsia"/>
-          <w:sz w:val="26"/>
-          <w:szCs w:val="26"/>
-        </w:rPr>
-      </w:pPr>
-      <w:proofErr w:type="spellStart"/>
-      <w:r>
-        <w:rPr>
-          <w:rFonts w:ascii="Times New Roman" w:hAnsi="Times New Roman" w:cs="Times New Roman" w:hint="eastAsia"/>
-          <w:sz w:val="26"/>
-          <w:szCs w:val="26"/>
-        </w:rPr>
-        <w:t>Simhash</w:t>
-      </w:r>
-      <w:proofErr w:type="spellEnd"/>
-      <w:r>
-        <w:rPr>
-          <w:rFonts w:ascii="Times New Roman" w:hAnsi="Times New Roman" w:cs="Times New Roman" w:hint="eastAsia"/>
-          <w:sz w:val="26"/>
-          <w:szCs w:val="26"/>
-        </w:rPr>
-        <w:t xml:space="preserve"> algorithm:</w:t>
+          <w:rFonts w:ascii="Times New Roman" w:hAnsi="Times New Roman" w:cs="Times New Roman"/>
+          <w:sz w:val="26"/>
+          <w:szCs w:val="26"/>
+        </w:rPr>
+      </w:pPr>
+      <w:r>
+        <w:rPr>
+          <w:rFonts w:ascii="Times New Roman" w:hAnsi="Times New Roman" w:cs="Times New Roman" w:hint="eastAsia"/>
+          <w:sz w:val="26"/>
+          <w:szCs w:val="26"/>
+        </w:rPr>
+        <w:t>Simhash algorithm:</w:t>
       </w:r>
     </w:p>
     <w:p>
@@ -2079,7 +2037,7 @@
         <w:spacing w:line="360" w:lineRule="auto"/>
         <w:ind w:firstLineChars="0"/>
         <w:rPr>
-          <w:rFonts w:ascii="Times New Roman" w:hAnsi="Times New Roman" w:cs="Times New Roman" w:hint="eastAsia"/>
+          <w:rFonts w:ascii="Times New Roman" w:hAnsi="Times New Roman" w:cs="Times New Roman"/>
           <w:sz w:val="26"/>
           <w:szCs w:val="26"/>
         </w:rPr>
@@ -2106,25 +2064,7 @@
           <w:sz w:val="26"/>
           <w:szCs w:val="26"/>
         </w:rPr>
-        <w:t xml:space="preserve"> of </w:t>
-      </w:r>
-      <w:proofErr w:type="spellStart"/>
-      <w:r>
-        <w:rPr>
-          <w:rFonts w:ascii="Times New Roman" w:hAnsi="Times New Roman" w:cs="Times New Roman" w:hint="eastAsia"/>
-          <w:sz w:val="26"/>
-          <w:szCs w:val="26"/>
-        </w:rPr>
-        <w:t>simhash</w:t>
-      </w:r>
-      <w:proofErr w:type="spellEnd"/>
-      <w:r>
-        <w:rPr>
-          <w:rFonts w:ascii="Times New Roman" w:hAnsi="Times New Roman" w:cs="Times New Roman" w:hint="eastAsia"/>
-          <w:sz w:val="26"/>
-          <w:szCs w:val="26"/>
-        </w:rPr>
-        <w:t xml:space="preserve"> values, in this implementation, we use 128bit.</w:t>
+        <w:t xml:space="preserve"> of simhash values, in this implementation, we use 128bit.</w:t>
       </w:r>
     </w:p>
     <w:p>
@@ -2137,36 +2077,18 @@
         <w:spacing w:line="360" w:lineRule="auto"/>
         <w:ind w:firstLineChars="0"/>
         <w:rPr>
-          <w:rFonts w:ascii="Times New Roman" w:hAnsi="Times New Roman" w:cs="Times New Roman" w:hint="eastAsia"/>
-          <w:sz w:val="26"/>
-          <w:szCs w:val="26"/>
-        </w:rPr>
-      </w:pPr>
-      <w:r>
-        <w:rPr>
-          <w:rFonts w:ascii="Times New Roman" w:hAnsi="Times New Roman" w:cs="Times New Roman" w:hint="eastAsia"/>
-          <w:sz w:val="26"/>
-          <w:szCs w:val="26"/>
-        </w:rPr>
-        <w:t xml:space="preserve">We initialize each bits of </w:t>
-      </w:r>
-      <w:proofErr w:type="spellStart"/>
-      <w:r>
-        <w:rPr>
-          <w:rFonts w:ascii="Times New Roman" w:hAnsi="Times New Roman" w:cs="Times New Roman" w:hint="eastAsia"/>
-          <w:sz w:val="26"/>
-          <w:szCs w:val="26"/>
-        </w:rPr>
-        <w:t>Simhash</w:t>
-      </w:r>
-      <w:proofErr w:type="spellEnd"/>
-      <w:r>
-        <w:rPr>
-          <w:rFonts w:ascii="Times New Roman" w:hAnsi="Times New Roman" w:cs="Times New Roman" w:hint="eastAsia"/>
-          <w:sz w:val="26"/>
-          <w:szCs w:val="26"/>
-        </w:rPr>
-        <w:t xml:space="preserve"> value to 0.</w:t>
+          <w:rFonts w:ascii="Times New Roman" w:hAnsi="Times New Roman" w:cs="Times New Roman"/>
+          <w:sz w:val="26"/>
+          <w:szCs w:val="26"/>
+        </w:rPr>
+      </w:pPr>
+      <w:r>
+        <w:rPr>
+          <w:rFonts w:ascii="Times New Roman" w:hAnsi="Times New Roman" w:cs="Times New Roman" w:hint="eastAsia"/>
+          <w:sz w:val="26"/>
+          <w:szCs w:val="26"/>
+        </w:rPr>
+        <w:t>We initialize each bits of Simhash value to 0.</w:t>
       </w:r>
     </w:p>
     <w:p>
@@ -2190,25 +2112,7 @@
           <w:sz w:val="26"/>
           <w:szCs w:val="26"/>
         </w:rPr>
-        <w:t xml:space="preserve">We tokenize the input document into words. </w:t>
-      </w:r>
-      <w:proofErr w:type="spellStart"/>
-      <w:r>
-        <w:rPr>
-          <w:rFonts w:ascii="Times New Roman" w:hAnsi="Times New Roman" w:cs="Times New Roman" w:hint="eastAsia"/>
-          <w:sz w:val="26"/>
-          <w:szCs w:val="26"/>
-        </w:rPr>
-        <w:t>Eg</w:t>
-      </w:r>
-      <w:proofErr w:type="spellEnd"/>
-      <w:r>
-        <w:rPr>
-          <w:rFonts w:ascii="Times New Roman" w:hAnsi="Times New Roman" w:cs="Times New Roman" w:hint="eastAsia"/>
-          <w:sz w:val="26"/>
-          <w:szCs w:val="26"/>
-        </w:rPr>
-        <w:t xml:space="preserve">, </w:t>
+        <w:t xml:space="preserve">We tokenize the input document into words. Eg, </w:t>
       </w:r>
       <w:r>
         <w:rPr>
@@ -2272,61 +2176,7 @@
           <w:sz w:val="26"/>
           <w:szCs w:val="26"/>
         </w:rPr>
-        <w:t xml:space="preserve">For each bit of token hash values, if it is 1, </w:t>
-      </w:r>
-      <w:proofErr w:type="gramStart"/>
-      <w:r>
-        <w:rPr>
-          <w:rFonts w:ascii="Times New Roman" w:hAnsi="Times New Roman" w:cs="Times New Roman"/>
-          <w:sz w:val="26"/>
-          <w:szCs w:val="26"/>
-        </w:rPr>
-        <w:t xml:space="preserve">we add 1 to the same position of </w:t>
-      </w:r>
-      <w:proofErr w:type="spellStart"/>
-      <w:r>
-        <w:rPr>
-          <w:rFonts w:ascii="Times New Roman" w:hAnsi="Times New Roman" w:cs="Times New Roman"/>
-          <w:sz w:val="26"/>
-          <w:szCs w:val="26"/>
-        </w:rPr>
-        <w:t>Simhash</w:t>
-      </w:r>
-      <w:proofErr w:type="spellEnd"/>
-      <w:r>
-        <w:rPr>
-          <w:rFonts w:ascii="Times New Roman" w:hAnsi="Times New Roman" w:cs="Times New Roman"/>
-          <w:sz w:val="26"/>
-          <w:szCs w:val="26"/>
-        </w:rPr>
-        <w:t>, otherwise</w:t>
-      </w:r>
-      <w:proofErr w:type="gramEnd"/>
-      <w:r>
-        <w:rPr>
-          <w:rFonts w:ascii="Times New Roman" w:hAnsi="Times New Roman" w:cs="Times New Roman"/>
-          <w:sz w:val="26"/>
-          <w:szCs w:val="26"/>
-        </w:rPr>
-        <w:t xml:space="preserve">, </w:t>
-      </w:r>
-      <w:proofErr w:type="gramStart"/>
-      <w:r>
-        <w:rPr>
-          <w:rFonts w:ascii="Times New Roman" w:hAnsi="Times New Roman" w:cs="Times New Roman"/>
-          <w:sz w:val="26"/>
-          <w:szCs w:val="26"/>
-        </w:rPr>
-        <w:t>we subtract 1</w:t>
-      </w:r>
-      <w:proofErr w:type="gramEnd"/>
-      <w:r>
-        <w:rPr>
-          <w:rFonts w:ascii="Times New Roman" w:hAnsi="Times New Roman" w:cs="Times New Roman"/>
-          <w:sz w:val="26"/>
-          <w:szCs w:val="26"/>
-        </w:rPr>
-        <w:t>.</w:t>
+        <w:t>For each bit of token hash values, if it is 1, we add 1 to the same position of Simhash, otherwise, we subtract 1.</w:t>
       </w:r>
     </w:p>
     <w:p>
@@ -2350,28 +2200,8 @@
           <w:sz w:val="26"/>
           <w:szCs w:val="26"/>
         </w:rPr>
-        <w:t xml:space="preserve">After we iterate all the tokens, we set all bits of </w:t>
-      </w:r>
-      <w:proofErr w:type="spellStart"/>
-      <w:r>
-        <w:rPr>
-          <w:rFonts w:ascii="Times New Roman" w:hAnsi="Times New Roman" w:cs="Times New Roman"/>
-          <w:sz w:val="26"/>
-          <w:szCs w:val="26"/>
-        </w:rPr>
-        <w:t>Simhash</w:t>
-      </w:r>
-      <w:proofErr w:type="spellEnd"/>
-      <w:r>
-        <w:rPr>
-          <w:rFonts w:ascii="Times New Roman" w:hAnsi="Times New Roman" w:cs="Times New Roman"/>
-          <w:sz w:val="26"/>
-          <w:szCs w:val="26"/>
-        </w:rPr>
-        <w:t xml:space="preserve"> to 1 if the bit is greater than 1, otherwise, to 0.</w:t>
-      </w:r>
-      <w:bookmarkStart w:id="0" w:name="_GoBack"/>
-      <w:bookmarkEnd w:id="0"/>
+        <w:t>After we iterate all the tokens, we set all bits of Simhash to 1 if the bit is greater than 1, otherwise, to 0.</w:t>
+      </w:r>
     </w:p>
     <w:p>
       <w:pPr>
@@ -2429,7 +2259,7 @@
         <w:spacing w:line="360" w:lineRule="auto"/>
         <w:ind w:firstLine="420"/>
         <w:rPr>
-          <w:rFonts w:ascii="Times New Roman" w:hAnsi="Times New Roman" w:cs="Times New Roman" w:hint="eastAsia"/>
+          <w:rFonts w:ascii="Times New Roman" w:hAnsi="Times New Roman" w:cs="Times New Roman"/>
           <w:sz w:val="26"/>
           <w:szCs w:val="26"/>
         </w:rPr>
@@ -2665,51 +2495,51 @@
           <w:sz w:val="22"/>
           <w:szCs w:val="22"/>
         </w:rPr>
-        <w:t xml:space="preserve">igure 3.1 </w:t>
-      </w:r>
-      <w:proofErr w:type="gramStart"/>
-      <w:r>
-        <w:rPr>
-          <w:rFonts w:ascii="Times New Roman" w:hAnsi="Times New Roman" w:cs="Times New Roman" w:hint="eastAsia"/>
-          <w:sz w:val="22"/>
-          <w:szCs w:val="22"/>
-        </w:rPr>
-        <w:t>The</w:t>
-      </w:r>
-      <w:proofErr w:type="gramEnd"/>
-      <w:r>
-        <w:rPr>
-          <w:rFonts w:ascii="Times New Roman" w:hAnsi="Times New Roman" w:cs="Times New Roman" w:hint="eastAsia"/>
-          <w:sz w:val="22"/>
-          <w:szCs w:val="22"/>
-        </w:rPr>
-        <w:t xml:space="preserve"> result for test.</w:t>
-      </w:r>
-    </w:p>
-    <w:p>
-      <w:pPr>
-        <w:spacing w:line="360" w:lineRule="auto"/>
-        <w:rPr>
-          <w:rFonts w:ascii="Times New Roman" w:hAnsi="Times New Roman" w:cs="Times New Roman"/>
-          <w:sz w:val="26"/>
-          <w:szCs w:val="26"/>
-        </w:rPr>
-      </w:pPr>
-      <w:r>
-        <w:rPr>
-          <w:rFonts w:ascii="Times New Roman" w:hAnsi="Times New Roman" w:cs="Times New Roman" w:hint="eastAsia"/>
-          <w:sz w:val="26"/>
-          <w:szCs w:val="26"/>
-        </w:rPr>
-        <w:t>From figure 3.1</w:t>
-      </w:r>
-      <w:r>
-        <w:rPr>
-          <w:rFonts w:ascii="Times New Roman" w:hAnsi="Times New Roman" w:cs="Times New Roman" w:hint="eastAsia"/>
-          <w:sz w:val="26"/>
-          <w:szCs w:val="26"/>
-        </w:rPr>
-        <w:t xml:space="preserve"> we can observe that SimHash hamming distance is much less than hash hamming distance. </w:t>
+        <w:t>igure 3.1 The result for test.</w:t>
+      </w:r>
+    </w:p>
+    <w:p>
+      <w:pPr>
+        <w:spacing w:line="360" w:lineRule="auto"/>
+        <w:rPr>
+          <w:rFonts w:ascii="Times New Roman" w:hAnsi="Times New Roman" w:cs="Times New Roman"/>
+          <w:sz w:val="26"/>
+          <w:szCs w:val="26"/>
+        </w:rPr>
+      </w:pPr>
+      <w:r>
+        <w:rPr>
+          <w:rFonts w:ascii="Times New Roman" w:hAnsi="Times New Roman" w:cs="Times New Roman" w:hint="eastAsia"/>
+          <w:sz w:val="26"/>
+          <w:szCs w:val="26"/>
+        </w:rPr>
+        <w:t>F</w:t>
+      </w:r>
+      <w:bookmarkStart w:id="0" w:name="_GoBack"/>
+      <w:bookmarkEnd w:id="0"/>
+      <w:r>
+        <w:rPr>
+          <w:rFonts w:ascii="Times New Roman" w:hAnsi="Times New Roman" w:cs="Times New Roman" w:hint="eastAsia"/>
+          <w:sz w:val="26"/>
+          <w:szCs w:val="26"/>
+        </w:rPr>
+        <w:t>igure 3.1</w:t>
+      </w:r>
+      <w:r>
+        <w:rPr>
+          <w:rFonts w:ascii="Times New Roman" w:hAnsi="Times New Roman" w:cs="Times New Roman" w:hint="eastAsia"/>
+          <w:sz w:val="26"/>
+          <w:szCs w:val="26"/>
+        </w:rPr>
+        <w:t xml:space="preserve"> shows</w:t>
+      </w:r>
+      <w:r>
+        <w:rPr>
+          <w:rFonts w:ascii="Times New Roman" w:hAnsi="Times New Roman" w:cs="Times New Roman" w:hint="eastAsia"/>
+          <w:sz w:val="26"/>
+          <w:szCs w:val="26"/>
+        </w:rPr>
+        <w:t xml:space="preserve"> that SimHash hamming distance is much less than hash hamming distance. </w:t>
       </w:r>
       <w:r>
         <w:rPr>

</xml_diff>